<commit_message>
Adicionando funcionalidade colheita e saque
</commit_message>
<xml_diff>
--- a/Módulo 1 - Projeto 2.docx
+++ b/Módulo 1 - Projeto 2.docx
@@ -226,13 +226,7 @@
               <w:rPr>
                 <w:color w:val="000000"/>
               </w:rPr>
-              <w:t>2. Requis</w:t>
-            </w:r>
-            <w:r>
-              <w:rPr>
-                <w:color w:val="000000"/>
-              </w:rPr>
-              <w:t>itos da Aplicação</w:t>
+              <w:t>2. Requisitos da Aplicação</w:t>
             </w:r>
           </w:hyperlink>
           <w:r>
@@ -414,10 +408,7 @@
         <w:ind w:firstLine="720"/>
       </w:pPr>
       <w:r>
-        <w:t>Considerando os assuntos estudados em todas as semanas anteriores (tipos de dados, operadores, orientação a objet</w:t>
-      </w:r>
-      <w:r>
-        <w:t xml:space="preserve">os, tratamento de exceções, SQL, </w:t>
+        <w:t xml:space="preserve">Considerando os assuntos estudados em todas as semanas anteriores (tipos de dados, operadores, orientação a objetos, tratamento de exceções, SQL, </w:t>
       </w:r>
       <w:proofErr w:type="spellStart"/>
       <w:r>
@@ -441,10 +432,7 @@
     </w:p>
     <w:p>
       <w:r>
-        <w:t>A aplicação que deverá ser realizada individualmente deve contemplar o</w:t>
-      </w:r>
-      <w:r>
-        <w:t>s seguintes requisitos:</w:t>
+        <w:t>A aplicação que deverá ser realizada individualmente deve contemplar os seguintes requisitos:</w:t>
       </w:r>
     </w:p>
     <w:p>
@@ -538,100 +526,90 @@
           <w:b/>
           <w:color w:val="112BDA"/>
         </w:rPr>
-        <w:t>Módulo 1 - P</w:t>
+        <w:t>Módulo 1 - Projeto Avaliativo 2</w:t>
+      </w:r>
+      <w:r>
+        <w:t xml:space="preserve">, presente na </w:t>
       </w:r>
       <w:r>
         <w:rPr>
           <w:b/>
           <w:color w:val="112BDA"/>
         </w:rPr>
-        <w:t>rojeto Avaliativo 2</w:t>
-      </w:r>
-      <w:r>
-        <w:t xml:space="preserve">, presente na </w:t>
+        <w:t>semana 12</w:t>
+      </w:r>
+      <w:r>
+        <w:t xml:space="preserve"> do AVA até o dia </w:t>
       </w:r>
       <w:r>
         <w:rPr>
           <w:b/>
           <w:color w:val="112BDA"/>
         </w:rPr>
-        <w:t>semana 12</w:t>
-      </w:r>
-      <w:r>
-        <w:t xml:space="preserve"> do AVA até o dia </w:t>
+        <w:t>20/03/2022 às 23h55</w:t>
+      </w:r>
+      <w:r>
+        <w:t>.</w:t>
+      </w:r>
+    </w:p>
+    <w:p/>
+    <w:p>
+      <w:r>
+        <w:t xml:space="preserve">Entregas realizadas após a data limite sofrerão </w:t>
       </w:r>
       <w:r>
         <w:rPr>
           <w:b/>
           <w:color w:val="112BDA"/>
         </w:rPr>
-        <w:t>20/03/2022 às 23h55</w:t>
-      </w:r>
-      <w:r>
-        <w:t>.</w:t>
+        <w:t>decréscimo na nota</w:t>
+      </w:r>
+      <w:r>
+        <w:t xml:space="preserve"> de avaliação, sendo considerado </w:t>
+      </w:r>
+      <w:r>
+        <w:rPr>
+          <w:b/>
+          <w:color w:val="112BDA"/>
+        </w:rPr>
+        <w:t>80%</w:t>
+      </w:r>
+      <w:r>
+        <w:t xml:space="preserve"> da nota para tarefas submetidas até o dia </w:t>
+      </w:r>
+      <w:r>
+        <w:rPr>
+          <w:b/>
+          <w:color w:val="112BDA"/>
+        </w:rPr>
+        <w:t>27/03/2022 às 23h55</w:t>
+      </w:r>
+      <w:r>
+        <w:t>. Não serão avaliados projetos submetidos após a data de término da atividade.</w:t>
       </w:r>
     </w:p>
     <w:p/>
     <w:p>
       <w:r>
+        <w:rPr>
+          <w:b/>
+          <w:color w:val="112BDA"/>
+        </w:rPr>
         <w:lastRenderedPageBreak/>
-        <w:t xml:space="preserve">Entregas realizadas após a data limite sofrerão </w:t>
+        <w:t>Importante:</w:t>
+      </w:r>
+      <w:r>
+        <w:t xml:space="preserve"> Será considerado como data de entrega a </w:t>
       </w:r>
       <w:r>
         <w:rPr>
           <w:b/>
           <w:color w:val="112BDA"/>
         </w:rPr>
-        <w:t>decréscimo na nota</w:t>
-      </w:r>
-      <w:r>
-        <w:t xml:space="preserve"> de avaliação, sendo considerado </w:t>
-      </w:r>
-      <w:r>
-        <w:rPr>
-          <w:b/>
-          <w:color w:val="112BDA"/>
-        </w:rPr>
-        <w:t>80%</w:t>
-      </w:r>
-      <w:r>
-        <w:t xml:space="preserve"> da nota para tarefas submetidas até o dia </w:t>
-      </w:r>
-      <w:r>
-        <w:rPr>
-          <w:b/>
-          <w:color w:val="112BDA"/>
-        </w:rPr>
-        <w:t>27/03/2022 às 23h55</w:t>
-      </w:r>
-      <w:r>
-        <w:t>. Não serão avaliados projetos submetidos após a data de término da atividade.</w:t>
-      </w:r>
-    </w:p>
-    <w:p/>
-    <w:p>
-      <w:r>
-        <w:rPr>
-          <w:b/>
-          <w:color w:val="112BDA"/>
-        </w:rPr>
-        <w:t>Importante:</w:t>
-      </w:r>
-      <w:r>
-        <w:t xml:space="preserve"> Será considerado como data de entrega a </w:t>
-      </w:r>
-      <w:r>
-        <w:rPr>
-          <w:b/>
-          <w:color w:val="112BDA"/>
-        </w:rPr>
         <w:t>última atualização</w:t>
       </w:r>
       <w:r>
-        <w:t xml:space="preserve"> no repositório do projeto no GitHub. Lembre</w:t>
-      </w:r>
-      <w:r>
-        <w:t>-se de não modificar o código até receber sua nota.</w:t>
+        <w:t xml:space="preserve"> no repositório do projeto no GitHub. Lembre-se de não modificar o código até receber sua nota.</w:t>
       </w:r>
     </w:p>
     <w:p>
@@ -710,10 +688,7 @@
       </w:r>
       <w:proofErr w:type="gramEnd"/>
       <w:r>
-        <w:t xml:space="preserve"> possui variação de nota de 0 (zero) a 10 (dez) como nota mínima e máxima, e poss</w:t>
-      </w:r>
-      <w:r>
-        <w:t>ui peso de 45% sobre a avaliação do módulo 1.</w:t>
+        <w:t xml:space="preserve"> possui variação de nota de 0 (zero) a 10 (dez) como nota mínima e máxima, e possui peso de 45% sobre a avaliação do módulo 1.</w:t>
       </w:r>
     </w:p>
     <w:p>
@@ -725,10 +700,7 @@
         <w:t>Serão desconsiderados e atribuída a nota 0 (zero)</w:t>
       </w:r>
       <w:r>
-        <w:t xml:space="preserve"> os projetos que apresentarem plágio de soluções encontradas na internet ou de outros colegas. Lembre-se: Você está livre para utilizar outras soluções como base</w:t>
-      </w:r>
-      <w:r>
-        <w:t>, mas</w:t>
+        <w:t xml:space="preserve"> os projetos que apresentarem plágio de soluções encontradas na internet ou de outros colegas. Lembre-se: Você está livre para utilizar outras soluções como base, mas</w:t>
       </w:r>
       <w:r>
         <w:rPr>
@@ -1606,7 +1578,6 @@
               <w:jc w:val="center"/>
             </w:pPr>
             <w:r>
-              <w:lastRenderedPageBreak/>
               <w:t>4</w:t>
             </w:r>
           </w:p>
@@ -1634,10 +1605,7 @@
               <w:jc w:val="left"/>
             </w:pPr>
             <w:r>
-              <w:t>O aluno implementou as associações entre as entidades</w:t>
-            </w:r>
-            <w:r>
-              <w:t xml:space="preserve">? </w:t>
+              <w:t xml:space="preserve">O aluno implementou as associações entre as entidades? </w:t>
             </w:r>
           </w:p>
         </w:tc>
@@ -1759,6 +1727,7 @@
                 <w:b/>
                 <w:color w:val="FFFFFF"/>
               </w:rPr>
+              <w:lastRenderedPageBreak/>
               <w:t>Nº</w:t>
             </w:r>
           </w:p>
@@ -2060,10 +2029,7 @@
       <w:bookmarkStart w:id="7" w:name="_g4qyulfrxbb8" w:colFirst="0" w:colLast="0"/>
       <w:bookmarkEnd w:id="7"/>
       <w:r>
-        <w:t>5</w:t>
-      </w:r>
-      <w:r>
-        <w:t>. Roteiro da aplicação</w:t>
+        <w:t>5. Roteiro da aplicação</w:t>
       </w:r>
     </w:p>
     <w:p>
@@ -2076,10 +2042,7 @@
       </w:r>
       <w:proofErr w:type="spellEnd"/>
       <w:r>
-        <w:t xml:space="preserve"> Agro. Para concretizar a sua contratação, você deverá resolver um desafio utilizando os conceitos ensinados em aula. O time de recrutamento necessita que você cr</w:t>
-      </w:r>
-      <w:r>
-        <w:t>ie uma aplicação protótipo para o gerenciamento de propriedades rurais, chamada DEV-Agro.</w:t>
+        <w:t xml:space="preserve"> Agro. Para concretizar a sua contratação, você deverá resolver um desafio utilizando os conceitos ensinados em aula. O time de recrutamento necessita que você crie uma aplicação protótipo para o gerenciamento de propriedades rurais, chamada DEV-Agro.</w:t>
       </w:r>
     </w:p>
     <w:p/>
@@ -2140,10 +2103,7 @@
     <w:p/>
     <w:p>
       <w:r>
-        <w:t>A API deve possibil</w:t>
-      </w:r>
-      <w:r>
-        <w:t>itar o cadastro de Empresas, Fazendas, Funcionários, Grãos.</w:t>
+        <w:t>A API deve possibilitar o cadastro de Empresas, Fazendas, Funcionários, Grãos.</w:t>
       </w:r>
     </w:p>
     <w:p/>
@@ -2190,10 +2150,7 @@
     </w:p>
     <w:p>
       <w:r>
-        <w:t>Cada empresa pode ter um ou mais funcion</w:t>
-      </w:r>
-      <w:r>
-        <w:t>ários associados.</w:t>
+        <w:t>Cada empresa pode ter um ou mais funcionários associados.</w:t>
       </w:r>
     </w:p>
     <w:p>
@@ -2250,15 +2207,11 @@
     </w:p>
     <w:p>
       <w:r>
-        <w:t xml:space="preserve">Cada fazenda </w:t>
-      </w:r>
-      <w:r>
-        <w:t>pode estar associada a apenas uma empresa.</w:t>
-      </w:r>
-    </w:p>
-    <w:p>
-      <w:r>
-        <w:lastRenderedPageBreak/>
+        <w:t>Cada fazenda pode estar associada a apenas uma empresa.</w:t>
+      </w:r>
+    </w:p>
+    <w:p>
+      <w:r>
         <w:t>Cada fazenda deve possuir um atributo para guardar a data da última colheita.</w:t>
       </w:r>
     </w:p>
@@ -2281,6 +2234,7 @@
           <w:sz w:val="30"/>
           <w:szCs w:val="30"/>
         </w:rPr>
+        <w:lastRenderedPageBreak/>
         <w:t>FEITO</w:t>
       </w:r>
     </w:p>
@@ -2343,10 +2297,7 @@
         <w:t>cadastro de funcionários</w:t>
       </w:r>
       <w:r>
-        <w:t xml:space="preserve"> deve possibilitar o registro de nome, sobrenome, CPF, endereço, telefone, sexo, data de nascimento, data de contratação, e qual emp</w:t>
-      </w:r>
-      <w:r>
-        <w:t>resa o emprega.</w:t>
+        <w:t xml:space="preserve"> deve possibilitar o registro de nome, sobrenome, CPF, endereço, telefone, sexo, data de nascimento, data de contratação, e qual empresa o emprega.</w:t>
       </w:r>
     </w:p>
     <w:p>
@@ -2396,10 +2347,7 @@
       </w:r>
       <w:proofErr w:type="spellEnd"/>
       <w:r>
-        <w:t>, ou seja, a API (</w:t>
-      </w:r>
-      <w:r>
-        <w:t>em Java com Spring Boot) e o banco de dados (PostgreSQL).</w:t>
+        <w:t>, ou seja, a API (em Java com Spring Boot) e o banco de dados (PostgreSQL).</w:t>
       </w:r>
     </w:p>
     <w:p>
@@ -2483,10 +2431,7 @@
       </w:r>
       <w:proofErr w:type="spellEnd"/>
       <w:r>
-        <w:t>) para cadastro de todas essas entid</w:t>
-      </w:r>
-      <w:r>
-        <w:t>ades (models).</w:t>
+        <w:t>) para cadastro de todas essas entidades (models).</w:t>
       </w:r>
     </w:p>
     <w:p/>
@@ -2576,7 +2521,42 @@
           <w:sz w:val="30"/>
           <w:szCs w:val="30"/>
         </w:rPr>
-        <w:t xml:space="preserve"> </w:t>
+        <w:t xml:space="preserve"> FEITO</w:t>
+      </w:r>
+    </w:p>
+    <w:p>
+      <w:pPr>
+        <w:numPr>
+          <w:ilvl w:val="0"/>
+          <w:numId w:val="3"/>
+        </w:numPr>
+      </w:pPr>
+      <w:r>
+        <w:rPr>
+          <w:b/>
+          <w:color w:val="112BDA"/>
+        </w:rPr>
+        <w:t xml:space="preserve">Um </w:t>
+      </w:r>
+      <w:proofErr w:type="spellStart"/>
+      <w:r>
+        <w:rPr>
+          <w:b/>
+          <w:color w:val="112BDA"/>
+        </w:rPr>
+        <w:t>endpoint</w:t>
+      </w:r>
+      <w:proofErr w:type="spellEnd"/>
+      <w:r>
+        <w:t xml:space="preserve"> que retorna </w:t>
+      </w:r>
+      <w:proofErr w:type="gramStart"/>
+      <w:r>
+        <w:t>a</w:t>
+      </w:r>
+      <w:proofErr w:type="gramEnd"/>
+      <w:r>
+        <w:t xml:space="preserve"> quantidade de fazendas de uma empresa.</w:t>
       </w:r>
       <w:r>
         <w:rPr>
@@ -2586,6 +2566,16 @@
           <w:sz w:val="30"/>
           <w:szCs w:val="30"/>
         </w:rPr>
+        <w:t xml:space="preserve"> </w:t>
+      </w:r>
+      <w:r>
+        <w:rPr>
+          <w:b/>
+          <w:bCs/>
+          <w:color w:val="00B050"/>
+          <w:sz w:val="30"/>
+          <w:szCs w:val="30"/>
+        </w:rPr>
         <w:t>FEITO</w:t>
       </w:r>
     </w:p>
@@ -2613,15 +2603,20 @@
       </w:r>
       <w:proofErr w:type="spellEnd"/>
       <w:r>
-        <w:t xml:space="preserve"> que retorna </w:t>
-      </w:r>
-      <w:proofErr w:type="gramStart"/>
-      <w:r>
-        <w:t>a</w:t>
-      </w:r>
-      <w:proofErr w:type="gramEnd"/>
-      <w:r>
-        <w:t xml:space="preserve"> quantidade de fazendas de uma empresa.</w:t>
+        <w:t xml:space="preserve"> que retorna uma lista de fazendas de uma empresa, onde cada elemento da lista deve ter 3 atributos: ID da fazenda, nome da fazenda e a data prevista da próxima colheita (considerando a data da última colheita e o tempo médio de colheita do grão associado a essa fazenda).</w:t>
+      </w:r>
+      <w:r>
+        <w:t xml:space="preserve"> </w:t>
+      </w:r>
+      <w:r>
+        <w:rPr>
+          <w:b/>
+          <w:bCs/>
+          <w:color w:val="00B050"/>
+          <w:sz w:val="30"/>
+          <w:szCs w:val="30"/>
+        </w:rPr>
+        <w:t>FEITO</w:t>
       </w:r>
     </w:p>
     <w:p>
@@ -2648,13 +2643,27 @@
       </w:r>
       <w:proofErr w:type="spellEnd"/>
       <w:r>
-        <w:t xml:space="preserve"> que re</w:t>
-      </w:r>
-      <w:r>
-        <w:t xml:space="preserve">torna uma lista de fazendas de uma empresa, onde cada elemento da lista deve ter 3 atributos: ID da fazenda, nome da fazenda e a data prevista da próxima colheita (considerando a data da última colheita e o tempo médio de colheita do grão associado a essa </w:t>
-      </w:r>
-      <w:r>
-        <w:t>fazenda).</w:t>
+        <w:t xml:space="preserve"> para registrar colheita em uma fazenda, que aumenta o estoque de grãos daquela fazenda.</w:t>
+      </w:r>
+      <w:r>
+        <w:rPr>
+          <w:b/>
+          <w:bCs/>
+          <w:color w:val="00B050"/>
+          <w:sz w:val="30"/>
+          <w:szCs w:val="30"/>
+        </w:rPr>
+        <w:t xml:space="preserve"> </w:t>
+      </w:r>
+      <w:r>
+        <w:rPr>
+          <w:b/>
+          <w:bCs/>
+          <w:color w:val="00B050"/>
+          <w:sz w:val="30"/>
+          <w:szCs w:val="30"/>
+        </w:rPr>
+        <w:t>FEITO</w:t>
       </w:r>
     </w:p>
     <w:p>
@@ -2681,7 +2690,27 @@
       </w:r>
       <w:proofErr w:type="spellEnd"/>
       <w:r>
-        <w:t xml:space="preserve"> para registrar colheita em uma fazenda, que aumenta o estoque de grãos daquela fazenda.</w:t>
+        <w:t xml:space="preserve"> para registrar retirada de grãos de uma fazenda, que diminui o estoque de grãos daquela fazenda.</w:t>
+      </w:r>
+      <w:r>
+        <w:rPr>
+          <w:b/>
+          <w:bCs/>
+          <w:color w:val="00B050"/>
+          <w:sz w:val="30"/>
+          <w:szCs w:val="30"/>
+        </w:rPr>
+        <w:t xml:space="preserve"> </w:t>
+      </w:r>
+      <w:r>
+        <w:rPr>
+          <w:b/>
+          <w:bCs/>
+          <w:color w:val="00B050"/>
+          <w:sz w:val="30"/>
+          <w:szCs w:val="30"/>
+        </w:rPr>
+        <w:t>FEITO</w:t>
       </w:r>
     </w:p>
     <w:p>
@@ -2708,7 +2737,7 @@
       </w:r>
       <w:proofErr w:type="spellEnd"/>
       <w:r>
-        <w:t xml:space="preserve"> para registrar retirada de grãos de uma fazenda, que diminui o estoque de grãos daquela fazenda.</w:t>
+        <w:t xml:space="preserve"> que retorna a lista de grãos de uma empresa.</w:t>
       </w:r>
     </w:p>
     <w:p>
@@ -2735,10 +2764,7 @@
       </w:r>
       <w:proofErr w:type="spellEnd"/>
       <w:r>
-        <w:t xml:space="preserve"> que retorna a lista de gr</w:t>
-      </w:r>
-      <w:r>
-        <w:t>ãos de uma empresa.</w:t>
+        <w:t xml:space="preserve"> que retorna a lista de grãos associados a uma empresa, onde cada elemento da lista deve conter: nome do grão e quantidade em estoque, ordenado de menor para maior quantidade em estoque.</w:t>
       </w:r>
     </w:p>
     <w:p>
@@ -2765,37 +2791,7 @@
       </w:r>
       <w:proofErr w:type="spellEnd"/>
       <w:r>
-        <w:t xml:space="preserve"> que retorna a lista de grãos associados a uma empresa, onde cada elemento da lista deve conter: nome do grão e quantidade em estoque, ordenado de menor para maior quantidade em estoque.</w:t>
-      </w:r>
-    </w:p>
-    <w:p>
-      <w:pPr>
-        <w:numPr>
-          <w:ilvl w:val="0"/>
-          <w:numId w:val="3"/>
-        </w:numPr>
-      </w:pPr>
-      <w:r>
-        <w:rPr>
-          <w:b/>
-          <w:color w:val="112BDA"/>
-        </w:rPr>
-        <w:t xml:space="preserve">Um </w:t>
-      </w:r>
-      <w:proofErr w:type="spellStart"/>
-      <w:r>
-        <w:rPr>
-          <w:b/>
-          <w:color w:val="112BDA"/>
-        </w:rPr>
-        <w:t>endpoint</w:t>
-      </w:r>
-      <w:proofErr w:type="spellEnd"/>
-      <w:r>
-        <w:t xml:space="preserve"> que retorna a lista de fun</w:t>
-      </w:r>
-      <w:r>
-        <w:t>cionários de uma empresa.</w:t>
+        <w:t xml:space="preserve"> que retorna a lista de funcionários de uma empresa.</w:t>
       </w:r>
     </w:p>
     <w:p>

</xml_diff>

<commit_message>
Add funcionalidade filtra grao por empresa e estoques de graos ordenados
</commit_message>
<xml_diff>
--- a/Módulo 1 - Projeto 2.docx
+++ b/Módulo 1 - Projeto 2.docx
@@ -2739,6 +2739,26 @@
       <w:r>
         <w:t xml:space="preserve"> que retorna a lista de grãos de uma empresa.</w:t>
       </w:r>
+      <w:r>
+        <w:rPr>
+          <w:b/>
+          <w:bCs/>
+          <w:color w:val="00B050"/>
+          <w:sz w:val="30"/>
+          <w:szCs w:val="30"/>
+        </w:rPr>
+        <w:t xml:space="preserve"> </w:t>
+      </w:r>
+      <w:r>
+        <w:rPr>
+          <w:b/>
+          <w:bCs/>
+          <w:color w:val="00B050"/>
+          <w:sz w:val="30"/>
+          <w:szCs w:val="30"/>
+        </w:rPr>
+        <w:t>FEITO</w:t>
+      </w:r>
     </w:p>
     <w:p>
       <w:pPr>
@@ -2765,6 +2785,26 @@
       <w:proofErr w:type="spellEnd"/>
       <w:r>
         <w:t xml:space="preserve"> que retorna a lista de grãos associados a uma empresa, onde cada elemento da lista deve conter: nome do grão e quantidade em estoque, ordenado de menor para maior quantidade em estoque.</w:t>
+      </w:r>
+      <w:r>
+        <w:rPr>
+          <w:b/>
+          <w:bCs/>
+          <w:color w:val="00B050"/>
+          <w:sz w:val="30"/>
+          <w:szCs w:val="30"/>
+        </w:rPr>
+        <w:t xml:space="preserve"> </w:t>
+      </w:r>
+      <w:r>
+        <w:rPr>
+          <w:b/>
+          <w:bCs/>
+          <w:color w:val="00B050"/>
+          <w:sz w:val="30"/>
+          <w:szCs w:val="30"/>
+        </w:rPr>
+        <w:t>FEITO</w:t>
       </w:r>
     </w:p>
     <w:p>

</xml_diff>

<commit_message>
Adicionando Validacoes e mudando metodos colheita e saque para put
</commit_message>
<xml_diff>
--- a/Módulo 1 - Projeto 2.docx
+++ b/Módulo 1 - Projeto 2.docx
@@ -2833,6 +2833,19 @@
       <w:r>
         <w:t xml:space="preserve"> que retorna a lista de funcionários de uma empresa.</w:t>
       </w:r>
+      <w:r>
+        <w:t xml:space="preserve"> </w:t>
+      </w:r>
+      <w:r>
+        <w:rPr>
+          <w:b/>
+          <w:bCs/>
+          <w:color w:val="00B050"/>
+          <w:sz w:val="30"/>
+          <w:szCs w:val="30"/>
+        </w:rPr>
+        <w:t>FEITO</w:t>
+      </w:r>
     </w:p>
     <w:p>
       <w:pPr>
@@ -2867,6 +2880,19 @@
       <w:proofErr w:type="gramEnd"/>
       <w:r>
         <w:t xml:space="preserve"> quantidade de funcionários de uma empresa.</w:t>
+      </w:r>
+      <w:r>
+        <w:t xml:space="preserve"> </w:t>
+      </w:r>
+      <w:r>
+        <w:rPr>
+          <w:b/>
+          <w:bCs/>
+          <w:color w:val="00B050"/>
+          <w:sz w:val="30"/>
+          <w:szCs w:val="30"/>
+        </w:rPr>
+        <w:t>FEITO</w:t>
       </w:r>
     </w:p>
     <w:p/>

</xml_diff>